<commit_message>
pushing to fix the git
</commit_message>
<xml_diff>
--- a/Spaceships/Gene_Final_Report.docx
+++ b/Spaceships/Gene_Final_Report.docx
@@ -3,142 +3,34 @@
 <w:document xmlns:wpc="http://schemas.microsoft.com/office/word/2010/wordprocessingCanvas" xmlns:cx="http://schemas.microsoft.com/office/drawing/2014/chartex" xmlns:cx1="http://schemas.microsoft.com/office/drawing/2015/9/8/chartex" xmlns:cx2="http://schemas.microsoft.com/office/drawing/2015/10/21/chartex" xmlns:cx3="http://schemas.microsoft.com/office/drawing/2016/5/9/chartex" xmlns:cx4="http://schemas.microsoft.com/office/drawing/2016/5/10/chartex" xmlns:cx5="http://schemas.microsoft.com/office/drawing/2016/5/11/chartex" xmlns:cx6="http://schemas.microsoft.com/office/drawing/2016/5/12/chartex" xmlns:cx7="http://schemas.microsoft.com/office/drawing/2016/5/13/chartex" xmlns:cx8="http://schemas.microsoft.com/office/drawing/2016/5/14/chartex" xmlns:mc="http://schemas.openxmlformats.org/markup-compatibility/2006" xmlns:o="urn:schemas-microsoft-com:office:office" xmlns:r="http://schemas.openxmlformats.org/officeDocument/2006/relationships" xmlns:m="http://schemas.openxmlformats.org/officeDocument/2006/math" xmlns:v="urn:schemas-microsoft-com:vml" xmlns:wp14="http://schemas.microsoft.com/office/word/2010/wordprocessingDrawing" xmlns:wp="http://schemas.openxmlformats.org/drawingml/2006/wordprocessingDrawing" xmlns:w10="urn:schemas-microsoft-com:office:word" xmlns:w="http://schemas.openxmlformats.org/wordprocessingml/2006/main" xmlns:w14="http://schemas.microsoft.com/office/word/2010/wordml" xmlns:w15="http://schemas.microsoft.com/office/word/2012/wordml" xmlns:w16se="http://schemas.microsoft.com/office/word/2015/wordml/symex" xmlns:wpg="http://schemas.microsoft.com/office/word/2010/wordprocessingGroup" xmlns:wpi="http://schemas.microsoft.com/office/word/2010/wordprocessingInk" xmlns:wne="http://schemas.microsoft.com/office/word/2006/wordml" xmlns:wps="http://schemas.microsoft.com/office/word/2010/wordprocessingShape" mc:Ignorable="w14 w15 w16se wp14">
   <w:body>
     <w:p>
-      <w:pPr>
-        <w:jc w:val="center"/>
-        <w:rPr>
-          <w:rFonts w:ascii="Times New Roman" w:hAnsi="Times New Roman" w:cs="Times New Roman"/>
-          <w:sz w:val="36"/>
-          <w:u w:val="single"/>
-        </w:rPr>
-      </w:pPr>
       <w:r>
-        <w:rPr>
-          <w:rFonts w:ascii="Times New Roman" w:hAnsi="Times New Roman" w:cs="Times New Roman"/>
-          <w:sz w:val="36"/>
-          <w:u w:val="single"/>
-        </w:rPr>
-        <w:t xml:space="preserve">Team </w:t>
+        <w:t xml:space="preserve">Team Chrome Game </w:t>
+      </w:r>
+    </w:p>
+    <w:p>
+      <w:r>
+        <w:t>Apple Chrome Game</w:t>
+      </w:r>
+    </w:p>
+    <w:p>
+      <w:r>
+        <w:t xml:space="preserve">By </w:t>
       </w:r>
       <w:proofErr w:type="spellStart"/>
       <w:r>
-        <w:rPr>
-          <w:rFonts w:ascii="Times New Roman" w:hAnsi="Times New Roman" w:cs="Times New Roman"/>
-          <w:sz w:val="36"/>
-          <w:u w:val="single"/>
-        </w:rPr>
-        <w:t>ChromeGame</w:t>
+        <w:t>Evgeny</w:t>
+      </w:r>
+      <w:proofErr w:type="spellEnd"/>
+      <w:r>
+        <w:t xml:space="preserve"> Panferov and Mohit </w:t>
+      </w:r>
+      <w:proofErr w:type="spellStart"/>
+      <w:r>
+        <w:t>Veligenti</w:t>
       </w:r>
       <w:proofErr w:type="spellEnd"/>
     </w:p>
     <w:p>
-      <w:pPr>
-        <w:rPr>
-          <w:rFonts w:ascii="Times New Roman" w:hAnsi="Times New Roman" w:cs="Times New Roman"/>
-          <w:sz w:val="24"/>
-        </w:rPr>
-      </w:pPr>
-      <w:r>
-        <w:rPr>
-          <w:rFonts w:ascii="Times New Roman" w:hAnsi="Times New Roman" w:cs="Times New Roman"/>
-          <w:sz w:val="28"/>
-          <w:u w:val="single"/>
-        </w:rPr>
-        <w:t>Team Members:</w:t>
-      </w:r>
-      <w:r>
-        <w:rPr>
-          <w:rFonts w:ascii="Times New Roman" w:hAnsi="Times New Roman" w:cs="Times New Roman"/>
-          <w:sz w:val="24"/>
-          <w:u w:val="single"/>
-        </w:rPr>
-        <w:t xml:space="preserve"> </w:t>
-      </w:r>
-      <w:r>
-        <w:rPr>
-          <w:rFonts w:ascii="Times New Roman" w:hAnsi="Times New Roman" w:cs="Times New Roman"/>
-          <w:sz w:val="24"/>
-        </w:rPr>
-        <w:t xml:space="preserve">Mohit </w:t>
-      </w:r>
-      <w:proofErr w:type="spellStart"/>
-      <w:r>
-        <w:rPr>
-          <w:rFonts w:ascii="Times New Roman" w:hAnsi="Times New Roman" w:cs="Times New Roman"/>
-          <w:sz w:val="24"/>
-        </w:rPr>
-        <w:t>Veligenti</w:t>
-      </w:r>
-      <w:proofErr w:type="spellEnd"/>
-      <w:r>
-        <w:rPr>
-          <w:rFonts w:ascii="Times New Roman" w:hAnsi="Times New Roman" w:cs="Times New Roman"/>
-          <w:sz w:val="24"/>
-        </w:rPr>
-        <w:t xml:space="preserve"> and </w:t>
-      </w:r>
-      <w:proofErr w:type="spellStart"/>
-      <w:r>
-        <w:rPr>
-          <w:rFonts w:ascii="Times New Roman" w:hAnsi="Times New Roman" w:cs="Times New Roman"/>
-          <w:sz w:val="24"/>
-        </w:rPr>
-        <w:t>Evgeny</w:t>
-      </w:r>
-      <w:proofErr w:type="spellEnd"/>
-      <w:r>
-        <w:rPr>
-          <w:rFonts w:ascii="Times New Roman" w:hAnsi="Times New Roman" w:cs="Times New Roman"/>
-          <w:sz w:val="24"/>
-        </w:rPr>
-        <w:t xml:space="preserve"> Panferov</w:t>
-      </w:r>
-    </w:p>
-    <w:p>
-      <w:pPr>
-        <w:rPr>
-          <w:rFonts w:ascii="Times New Roman" w:hAnsi="Times New Roman" w:cs="Times New Roman"/>
-          <w:sz w:val="24"/>
-        </w:rPr>
-      </w:pPr>
-      <w:r>
-        <w:rPr>
-          <w:rFonts w:ascii="Times New Roman" w:hAnsi="Times New Roman" w:cs="Times New Roman"/>
-          <w:sz w:val="28"/>
-          <w:u w:val="single"/>
-        </w:rPr>
-        <w:t xml:space="preserve">Project Title and Description: </w:t>
-      </w:r>
-      <w:proofErr w:type="spellStart"/>
-      <w:r>
-        <w:rPr>
-          <w:rFonts w:ascii="Times New Roman" w:hAnsi="Times New Roman" w:cs="Times New Roman"/>
-          <w:sz w:val="24"/>
-        </w:rPr>
-        <w:t>ChromeGame</w:t>
-      </w:r>
-      <w:proofErr w:type="spellEnd"/>
-      <w:r>
-        <w:rPr>
-          <w:rFonts w:ascii="Times New Roman" w:hAnsi="Times New Roman" w:cs="Times New Roman"/>
-          <w:sz w:val="24"/>
-        </w:rPr>
-        <w:t xml:space="preserve">: This game is a new and improved version of the chrome offline game with Windows, Android, and Apple characters. </w:t>
-      </w:r>
-      <w:r>
-        <w:rPr>
-          <w:rFonts w:ascii="Times New Roman" w:hAnsi="Times New Roman" w:cs="Times New Roman"/>
-          <w:sz w:val="24"/>
-        </w:rPr>
-        <w:t>Chrome Dinosaur version.</w:t>
-      </w:r>
-    </w:p>
-    <w:p>
-      <w:pPr>
-        <w:rPr>
-          <w:rFonts w:ascii="Times New Roman" w:hAnsi="Times New Roman" w:cs="Times New Roman"/>
-          <w:sz w:val="24"/>
-        </w:rPr>
-      </w:pPr>
       <w:bookmarkStart w:id="0" w:name="_GoBack"/>
       <w:bookmarkEnd w:id="0"/>
     </w:p>

</xml_diff>